<commit_message>
actualização do ante projeto
</commit_message>
<xml_diff>
--- a/Decomentação/Template (1).docx
+++ b/Decomentação/Template (1).docx
@@ -10,7 +10,6 @@
           <w:szCs w:val="18"/>
         </w:rPr>
       </w:pPr>
-      <w:bookmarkStart w:id="0" w:name="_GoBack"/>
       <w:r>
         <w:rPr>
           <w:sz w:val="18"/>
@@ -19,11 +18,81 @@
         <w:t>Filipe Rodrigues</w:t>
       </w:r>
     </w:p>
-    <w:bookmarkEnd w:id="0"/>
     <w:p>
       <w:pPr>
         <w:spacing w:after="0" w:line="240" w:lineRule="auto"/>
         <w:jc w:val="right"/>
+        <w:rPr>
+          <w:sz w:val="18"/>
+          <w:szCs w:val="18"/>
+        </w:rPr>
+      </w:pPr>
+    </w:p>
+    <w:p>
+      <w:pPr>
+        <w:spacing w:after="0" w:line="240" w:lineRule="auto"/>
+        <w:jc w:val="right"/>
+        <w:rPr>
+          <w:sz w:val="18"/>
+          <w:szCs w:val="18"/>
+        </w:rPr>
+      </w:pPr>
+    </w:p>
+    <w:p>
+      <w:pPr>
+        <w:spacing w:after="0" w:line="240" w:lineRule="auto"/>
+        <w:rPr>
+          <w:sz w:val="18"/>
+          <w:szCs w:val="18"/>
+        </w:rPr>
+      </w:pPr>
+      <w:r>
+        <w:rPr>
+          <w:sz w:val="18"/>
+          <w:szCs w:val="18"/>
+        </w:rPr>
+        <w:t>Projeto: gestão de horto</w:t>
+      </w:r>
+    </w:p>
+    <w:p>
+      <w:pPr>
+        <w:spacing w:after="0" w:line="240" w:lineRule="auto"/>
+        <w:rPr>
+          <w:sz w:val="18"/>
+          <w:szCs w:val="18"/>
+        </w:rPr>
+      </w:pPr>
+    </w:p>
+    <w:p>
+      <w:pPr>
+        <w:spacing w:after="0" w:line="240" w:lineRule="auto"/>
+        <w:rPr>
+          <w:sz w:val="18"/>
+          <w:szCs w:val="18"/>
+        </w:rPr>
+      </w:pPr>
+      <w:r>
+        <w:rPr>
+          <w:sz w:val="18"/>
+          <w:szCs w:val="18"/>
+        </w:rPr>
+        <w:t>Descrição: criar aplicação para gerir</w:t>
+      </w:r>
+      <w:bookmarkStart w:id="0" w:name="_GoBack"/>
+      <w:bookmarkEnd w:id="0"/>
+    </w:p>
+    <w:p>
+      <w:pPr>
+        <w:spacing w:after="0" w:line="240" w:lineRule="auto"/>
+        <w:rPr>
+          <w:sz w:val="18"/>
+          <w:szCs w:val="18"/>
+        </w:rPr>
+      </w:pPr>
+    </w:p>
+    <w:p>
+      <w:pPr>
+        <w:spacing w:after="0" w:line="240" w:lineRule="auto"/>
         <w:rPr>
           <w:sz w:val="18"/>
           <w:szCs w:val="18"/>
@@ -351,14 +420,14 @@
                       </a:ln>
                       <a:extLst>
                         <a:ext uri="{909E8E84-426E-40dd-AFC4-6F175D3DCCD1}">
-                          <a14:hiddenFill xmlns:a14="http://schemas.microsoft.com/office/drawing/2010/main" xmlns="">
+                          <a14:hiddenFill xmlns="" xmlns:a14="http://schemas.microsoft.com/office/drawing/2010/main" xmlns:w="http://schemas.openxmlformats.org/wordprocessingml/2006/main" xmlns:w10="urn:schemas-microsoft-com:office:word" xmlns:v="urn:schemas-microsoft-com:vml" xmlns:o="urn:schemas-microsoft-com:office:office">
                             <a:solidFill>
                               <a:srgbClr val="FFFFFF"/>
                             </a:solidFill>
                           </a14:hiddenFill>
                         </a:ext>
                         <a:ext uri="{91240B29-F687-4f45-9708-019B960494DF}">
-                          <a14:hiddenLine xmlns:a14="http://schemas.microsoft.com/office/drawing/2010/main" xmlns="" w="9525">
+                          <a14:hiddenLine xmlns="" xmlns:a14="http://schemas.microsoft.com/office/drawing/2010/main" xmlns:w="http://schemas.openxmlformats.org/wordprocessingml/2006/main" xmlns:w10="urn:schemas-microsoft-com:office:word" xmlns:v="urn:schemas-microsoft-com:vml" xmlns:o="urn:schemas-microsoft-com:office:office" w="9525">
                             <a:solidFill>
                               <a:srgbClr val="000000"/>
                             </a:solidFill>
@@ -1137,7 +1206,7 @@
     <w:name w:val="heading 1"/>
     <w:basedOn w:val="Normal"/>
     <w:next w:val="Normal"/>
-    <w:link w:val="Heading1Char"/>
+    <w:link w:val="Cabealho1Carter"/>
     <w:qFormat/>
     <w:rsid w:val="0055541B"/>
     <w:pPr>
@@ -1183,7 +1252,7 @@
   <w:style w:type="paragraph" w:styleId="Cabealho">
     <w:name w:val="header"/>
     <w:basedOn w:val="Normal"/>
-    <w:link w:val="HeaderChar"/>
+    <w:link w:val="CabealhoCarter"/>
     <w:uiPriority w:val="99"/>
     <w:unhideWhenUsed/>
     <w:rsid w:val="005C3108"/>
@@ -1195,8 +1264,8 @@
       <w:spacing w:after="0" w:line="240" w:lineRule="auto"/>
     </w:pPr>
   </w:style>
-  <w:style w:type="character" w:customStyle="1" w:styleId="HeaderChar">
-    <w:name w:val="Header Char"/>
+  <w:style w:type="character" w:customStyle="1" w:styleId="CabealhoCarter">
+    <w:name w:val="Cabeçalho Caráter"/>
     <w:basedOn w:val="Tipodeletrapredefinidodopargrafo"/>
     <w:link w:val="Cabealho"/>
     <w:uiPriority w:val="99"/>
@@ -1205,7 +1274,7 @@
   <w:style w:type="paragraph" w:styleId="Rodap">
     <w:name w:val="footer"/>
     <w:basedOn w:val="Normal"/>
-    <w:link w:val="FooterChar"/>
+    <w:link w:val="RodapCarter"/>
     <w:uiPriority w:val="99"/>
     <w:unhideWhenUsed/>
     <w:rsid w:val="005C3108"/>
@@ -1217,8 +1286,8 @@
       <w:spacing w:after="0" w:line="240" w:lineRule="auto"/>
     </w:pPr>
   </w:style>
-  <w:style w:type="character" w:customStyle="1" w:styleId="FooterChar">
-    <w:name w:val="Footer Char"/>
+  <w:style w:type="character" w:customStyle="1" w:styleId="RodapCarter">
+    <w:name w:val="Rodapé Caráter"/>
     <w:basedOn w:val="Tipodeletrapredefinidodopargrafo"/>
     <w:link w:val="Rodap"/>
     <w:uiPriority w:val="99"/>
@@ -1227,7 +1296,7 @@
   <w:style w:type="paragraph" w:styleId="Textodebalo">
     <w:name w:val="Balloon Text"/>
     <w:basedOn w:val="Normal"/>
-    <w:link w:val="BalloonTextChar"/>
+    <w:link w:val="TextodebaloCarter"/>
     <w:uiPriority w:val="99"/>
     <w:semiHidden/>
     <w:unhideWhenUsed/>
@@ -1241,8 +1310,8 @@
       <w:szCs w:val="16"/>
     </w:rPr>
   </w:style>
-  <w:style w:type="character" w:customStyle="1" w:styleId="BalloonTextChar">
-    <w:name w:val="Balloon Text Char"/>
+  <w:style w:type="character" w:customStyle="1" w:styleId="TextodebaloCarter">
+    <w:name w:val="Texto de balão Caráter"/>
     <w:basedOn w:val="Tipodeletrapredefinidodopargrafo"/>
     <w:link w:val="Textodebalo"/>
     <w:uiPriority w:val="99"/>
@@ -1265,8 +1334,8 @@
       <w:contextualSpacing/>
     </w:pPr>
   </w:style>
-  <w:style w:type="character" w:customStyle="1" w:styleId="Heading1Char">
-    <w:name w:val="Heading 1 Char"/>
+  <w:style w:type="character" w:customStyle="1" w:styleId="Cabealho1Carter">
+    <w:name w:val="Cabeçalho 1 Caráter"/>
     <w:basedOn w:val="Tipodeletrapredefinidodopargrafo"/>
     <w:link w:val="Cabealho1"/>
     <w:rsid w:val="0055541B"/>

</xml_diff>